<commit_message>
Spēļu tagi un treileri ir redzami to sadaļās
</commit_message>
<xml_diff>
--- a/document_word/Tehniskā dokumentācija_norenbergs.docx
+++ b/document_word/Tehniskā dokumentācija_norenbergs.docx
@@ -518,6 +518,7 @@
         <w:br w:type="page"/>
       </w:r>
     </w:p>
+    <w:bookmarkStart w:id="0" w:name="_Toc101457395" w:displacedByCustomXml="next"/>
     <w:sdt>
       <w:sdtPr>
         <w:rPr>
@@ -544,6 +545,7 @@
           <w:r>
             <w:t>Saturs</w:t>
           </w:r>
+          <w:bookmarkEnd w:id="0"/>
         </w:p>
         <w:p>
           <w:pPr>
@@ -568,7 +570,7 @@
           <w:r>
             <w:fldChar w:fldCharType="separate"/>
           </w:r>
-          <w:hyperlink w:anchor="_Toc100508724" w:history="1">
+          <w:hyperlink w:anchor="_Toc101457395" w:history="1">
             <w:r>
               <w:rPr>
                 <w:rStyle w:val="Hipersaite"/>
@@ -595,7 +597,7 @@
                 <w:noProof/>
                 <w:webHidden/>
               </w:rPr>
-              <w:instrText xml:space="preserve"> PAGEREF _Toc100508724 \h </w:instrText>
+              <w:instrText xml:space="preserve"> PAGEREF _Toc101457395 \h </w:instrText>
             </w:r>
             <w:r>
               <w:rPr>
@@ -640,7 +642,7 @@
               <w:lang w:val="lv-LV"/>
             </w:rPr>
           </w:pPr>
-          <w:hyperlink w:anchor="_Toc100508725" w:history="1">
+          <w:hyperlink w:anchor="_Toc101457396" w:history="1">
             <w:r>
               <w:rPr>
                 <w:rStyle w:val="Hipersaite"/>
@@ -667,7 +669,7 @@
                 <w:noProof/>
                 <w:webHidden/>
               </w:rPr>
-              <w:instrText xml:space="preserve"> PAGEREF _Toc100508725 \h </w:instrText>
+              <w:instrText xml:space="preserve"> PAGEREF _Toc101457396 \h </w:instrText>
             </w:r>
             <w:r>
               <w:rPr>
@@ -713,7 +715,7 @@
               <w:lang w:val="lv-LV"/>
             </w:rPr>
           </w:pPr>
-          <w:hyperlink w:anchor="_Toc100508726" w:history="1">
+          <w:hyperlink w:anchor="_Toc101457397" w:history="1">
             <w:r>
               <w:rPr>
                 <w:rStyle w:val="Hipersaite"/>
@@ -757,7 +759,7 @@
                 <w:noProof/>
                 <w:webHidden/>
               </w:rPr>
-              <w:instrText xml:space="preserve"> PAGEREF _Toc100508726 \h </w:instrText>
+              <w:instrText xml:space="preserve"> PAGEREF _Toc101457397 \h </w:instrText>
             </w:r>
             <w:r>
               <w:rPr>
@@ -803,7 +805,7 @@
               <w:lang w:val="lv-LV"/>
             </w:rPr>
           </w:pPr>
-          <w:hyperlink w:anchor="_Toc100508727" w:history="1">
+          <w:hyperlink w:anchor="_Toc101457398" w:history="1">
             <w:r>
               <w:rPr>
                 <w:rStyle w:val="Hipersaite"/>
@@ -847,7 +849,7 @@
                 <w:noProof/>
                 <w:webHidden/>
               </w:rPr>
-              <w:instrText xml:space="preserve"> PAGEREF _Toc100508727 \h </w:instrText>
+              <w:instrText xml:space="preserve"> PAGEREF _Toc101457398 \h </w:instrText>
             </w:r>
             <w:r>
               <w:rPr>
@@ -889,7 +891,7 @@
               <w:lang w:val="lv-LV"/>
             </w:rPr>
           </w:pPr>
-          <w:hyperlink w:anchor="_Toc100508730" w:history="1">
+          <w:hyperlink w:anchor="_Toc101457401" w:history="1">
             <w:r>
               <w:rPr>
                 <w:rStyle w:val="Hipersaite"/>
@@ -933,7 +935,7 @@
                 <w:noProof/>
                 <w:webHidden/>
               </w:rPr>
-              <w:instrText xml:space="preserve"> PAGEREF _Toc100508730 \h </w:instrText>
+              <w:instrText xml:space="preserve"> PAGEREF _Toc101457401 \h </w:instrText>
             </w:r>
             <w:r>
               <w:rPr>
@@ -975,7 +977,7 @@
               <w:lang w:val="lv-LV"/>
             </w:rPr>
           </w:pPr>
-          <w:hyperlink w:anchor="_Toc100508733" w:history="1">
+          <w:hyperlink w:anchor="_Toc101457404" w:history="1">
             <w:r>
               <w:rPr>
                 <w:rStyle w:val="Hipersaite"/>
@@ -1019,7 +1021,7 @@
                 <w:noProof/>
                 <w:webHidden/>
               </w:rPr>
-              <w:instrText xml:space="preserve"> PAGEREF _Toc100508733 \h </w:instrText>
+              <w:instrText xml:space="preserve"> PAGEREF _Toc101457404 \h </w:instrText>
             </w:r>
             <w:r>
               <w:rPr>
@@ -1061,7 +1063,7 @@
               <w:lang w:val="lv-LV"/>
             </w:rPr>
           </w:pPr>
-          <w:hyperlink w:anchor="_Toc100508734" w:history="1">
+          <w:hyperlink w:anchor="_Toc101457421" w:history="1">
             <w:r>
               <w:rPr>
                 <w:rStyle w:val="Hipersaite"/>
@@ -1105,7 +1107,7 @@
                 <w:noProof/>
                 <w:webHidden/>
               </w:rPr>
-              <w:instrText xml:space="preserve"> PAGEREF _Toc100508734 \h </w:instrText>
+              <w:instrText xml:space="preserve"> PAGEREF _Toc101457421 \h </w:instrText>
             </w:r>
             <w:r>
               <w:rPr>
@@ -1125,7 +1127,7 @@
                 <w:noProof/>
                 <w:webHidden/>
               </w:rPr>
-              <w:t>6</w:t>
+              <w:t>10</w:t>
             </w:r>
             <w:r>
               <w:rPr>
@@ -1147,7 +1149,7 @@
               <w:lang w:val="lv-LV"/>
             </w:rPr>
           </w:pPr>
-          <w:hyperlink w:anchor="_Toc100508735" w:history="1">
+          <w:hyperlink w:anchor="_Toc101457426" w:history="1">
             <w:r>
               <w:rPr>
                 <w:rStyle w:val="Hipersaite"/>
@@ -1170,7 +1172,7 @@
                 <w:rStyle w:val="Hipersaite"/>
                 <w:noProof/>
               </w:rPr>
-              <w:t>Gala lietotāju raksturzīmes</w:t>
+              <w:t>Gala lietotāju raksturiezīmes</w:t>
             </w:r>
             <w:r>
               <w:rPr>
@@ -1191,7 +1193,7 @@
                 <w:noProof/>
                 <w:webHidden/>
               </w:rPr>
-              <w:instrText xml:space="preserve"> PAGEREF _Toc100508735 \h </w:instrText>
+              <w:instrText xml:space="preserve"> PAGEREF _Toc101457426 \h </w:instrText>
             </w:r>
             <w:r>
               <w:rPr>
@@ -1211,7 +1213,7 @@
                 <w:noProof/>
                 <w:webHidden/>
               </w:rPr>
-              <w:t>7</w:t>
+              <w:t>10</w:t>
             </w:r>
             <w:r>
               <w:rPr>
@@ -1233,7 +1235,7 @@
               <w:lang w:val="lv-LV"/>
             </w:rPr>
           </w:pPr>
-          <w:hyperlink w:anchor="_Toc100508736" w:history="1">
+          <w:hyperlink w:anchor="_Toc101457427" w:history="1">
             <w:r>
               <w:rPr>
                 <w:rStyle w:val="Hipersaite"/>
@@ -1277,7 +1279,7 @@
                 <w:noProof/>
                 <w:webHidden/>
               </w:rPr>
-              <w:instrText xml:space="preserve"> PAGEREF _Toc100508736 \h </w:instrText>
+              <w:instrText xml:space="preserve"> PAGEREF _Toc101457427 \h </w:instrText>
             </w:r>
             <w:r>
               <w:rPr>
@@ -1297,7 +1299,7 @@
                 <w:noProof/>
                 <w:webHidden/>
               </w:rPr>
-              <w:t>7</w:t>
+              <w:t>10</w:t>
             </w:r>
             <w:r>
               <w:rPr>
@@ -1323,7 +1325,7 @@
               <w:lang w:val="lv-LV"/>
             </w:rPr>
           </w:pPr>
-          <w:hyperlink w:anchor="_Toc100508737" w:history="1">
+          <w:hyperlink w:anchor="_Toc101457428" w:history="1">
             <w:r>
               <w:rPr>
                 <w:rStyle w:val="Hipersaite"/>
@@ -1367,7 +1369,7 @@
                 <w:noProof/>
                 <w:webHidden/>
               </w:rPr>
-              <w:instrText xml:space="preserve"> PAGEREF _Toc100508737 \h </w:instrText>
+              <w:instrText xml:space="preserve"> PAGEREF _Toc101457428 \h </w:instrText>
             </w:r>
             <w:r>
               <w:rPr>
@@ -1387,7 +1389,7 @@
                 <w:noProof/>
                 <w:webHidden/>
               </w:rPr>
-              <w:t>8</w:t>
+              <w:t>12</w:t>
             </w:r>
             <w:r>
               <w:rPr>
@@ -1409,7 +1411,7 @@
               <w:lang w:val="lv-LV"/>
             </w:rPr>
           </w:pPr>
-          <w:hyperlink w:anchor="_Toc100508738" w:history="1">
+          <w:hyperlink w:anchor="_Toc101457429" w:history="1">
             <w:r>
               <w:rPr>
                 <w:rStyle w:val="Hipersaite"/>
@@ -1453,7 +1455,7 @@
                 <w:noProof/>
                 <w:webHidden/>
               </w:rPr>
-              <w:instrText xml:space="preserve"> PAGEREF _Toc100508738 \h </w:instrText>
+              <w:instrText xml:space="preserve"> PAGEREF _Toc101457429 \h </w:instrText>
             </w:r>
             <w:r>
               <w:rPr>
@@ -1473,7 +1475,7 @@
                 <w:noProof/>
                 <w:webHidden/>
               </w:rPr>
-              <w:t>8</w:t>
+              <w:t>12</w:t>
             </w:r>
             <w:r>
               <w:rPr>
@@ -1495,7 +1497,7 @@
               <w:lang w:val="lv-LV"/>
             </w:rPr>
           </w:pPr>
-          <w:hyperlink w:anchor="_Toc100508739" w:history="1">
+          <w:hyperlink w:anchor="_Toc101457430" w:history="1">
             <w:r>
               <w:rPr>
                 <w:rStyle w:val="Hipersaite"/>
@@ -1539,7 +1541,7 @@
                 <w:noProof/>
                 <w:webHidden/>
               </w:rPr>
-              <w:instrText xml:space="preserve"> PAGEREF _Toc100508739 \h </w:instrText>
+              <w:instrText xml:space="preserve"> PAGEREF _Toc101457430 \h </w:instrText>
             </w:r>
             <w:r>
               <w:rPr>
@@ -1559,7 +1561,7 @@
                 <w:noProof/>
                 <w:webHidden/>
               </w:rPr>
-              <w:t>8</w:t>
+              <w:t>12</w:t>
             </w:r>
             <w:r>
               <w:rPr>
@@ -1585,7 +1587,7 @@
               <w:lang w:val="lv-LV"/>
             </w:rPr>
           </w:pPr>
-          <w:hyperlink w:anchor="_Toc100508740" w:history="1">
+          <w:hyperlink w:anchor="_Toc101457431" w:history="1">
             <w:r>
               <w:rPr>
                 <w:rStyle w:val="Hipersaite"/>
@@ -1629,7 +1631,7 @@
                 <w:noProof/>
                 <w:webHidden/>
               </w:rPr>
-              <w:instrText xml:space="preserve"> PAGEREF _Toc100508740 \h </w:instrText>
+              <w:instrText xml:space="preserve"> PAGEREF _Toc101457431 \h </w:instrText>
             </w:r>
             <w:r>
               <w:rPr>
@@ -1649,7 +1651,7 @@
                 <w:noProof/>
                 <w:webHidden/>
               </w:rPr>
-              <w:t>9</w:t>
+              <w:t>13</w:t>
             </w:r>
             <w:r>
               <w:rPr>
@@ -1671,7 +1673,7 @@
               <w:lang w:val="lv-LV"/>
             </w:rPr>
           </w:pPr>
-          <w:hyperlink w:anchor="_Toc100508741" w:history="1">
+          <w:hyperlink w:anchor="_Toc101457432" w:history="1">
             <w:r>
               <w:rPr>
                 <w:rStyle w:val="Hipersaite"/>
@@ -1715,7 +1717,7 @@
                 <w:noProof/>
                 <w:webHidden/>
               </w:rPr>
-              <w:instrText xml:space="preserve"> PAGEREF _Toc100508741 \h </w:instrText>
+              <w:instrText xml:space="preserve"> PAGEREF _Toc101457432 \h </w:instrText>
             </w:r>
             <w:r>
               <w:rPr>
@@ -1735,7 +1737,7 @@
                 <w:noProof/>
                 <w:webHidden/>
               </w:rPr>
-              <w:t>9</w:t>
+              <w:t>13</w:t>
             </w:r>
             <w:r>
               <w:rPr>
@@ -1757,7 +1759,7 @@
               <w:lang w:val="lv-LV"/>
             </w:rPr>
           </w:pPr>
-          <w:hyperlink w:anchor="_Toc100508742" w:history="1">
+          <w:hyperlink w:anchor="_Toc101457433" w:history="1">
             <w:r>
               <w:rPr>
                 <w:rStyle w:val="Hipersaite"/>
@@ -1801,7 +1803,7 @@
                 <w:noProof/>
                 <w:webHidden/>
               </w:rPr>
-              <w:instrText xml:space="preserve"> PAGEREF _Toc100508742 \h </w:instrText>
+              <w:instrText xml:space="preserve"> PAGEREF _Toc101457433 \h </w:instrText>
             </w:r>
             <w:r>
               <w:rPr>
@@ -1821,7 +1823,7 @@
                 <w:noProof/>
                 <w:webHidden/>
               </w:rPr>
-              <w:t>9</w:t>
+              <w:t>13</w:t>
             </w:r>
             <w:r>
               <w:rPr>
@@ -1843,7 +1845,7 @@
               <w:lang w:val="lv-LV"/>
             </w:rPr>
           </w:pPr>
-          <w:hyperlink w:anchor="_Toc100508743" w:history="1">
+          <w:hyperlink w:anchor="_Toc101457434" w:history="1">
             <w:r>
               <w:rPr>
                 <w:rStyle w:val="Hipersaite"/>
@@ -1887,7 +1889,7 @@
                 <w:noProof/>
                 <w:webHidden/>
               </w:rPr>
-              <w:instrText xml:space="preserve"> PAGEREF _Toc100508743 \h </w:instrText>
+              <w:instrText xml:space="preserve"> PAGEREF _Toc101457434 \h </w:instrText>
             </w:r>
             <w:r>
               <w:rPr>
@@ -1907,7 +1909,7 @@
                 <w:noProof/>
                 <w:webHidden/>
               </w:rPr>
-              <w:t>9</w:t>
+              <w:t>13</w:t>
             </w:r>
             <w:r>
               <w:rPr>
@@ -1929,7 +1931,7 @@
               <w:lang w:val="lv-LV"/>
             </w:rPr>
           </w:pPr>
-          <w:hyperlink w:anchor="_Toc100508744" w:history="1">
+          <w:hyperlink w:anchor="_Toc101457435" w:history="1">
             <w:r>
               <w:rPr>
                 <w:rStyle w:val="Hipersaite"/>
@@ -1973,7 +1975,7 @@
                 <w:noProof/>
                 <w:webHidden/>
               </w:rPr>
-              <w:instrText xml:space="preserve"> PAGEREF _Toc100508744 \h </w:instrText>
+              <w:instrText xml:space="preserve"> PAGEREF _Toc101457435 \h </w:instrText>
             </w:r>
             <w:r>
               <w:rPr>
@@ -1993,7 +1995,7 @@
                 <w:noProof/>
                 <w:webHidden/>
               </w:rPr>
-              <w:t>9</w:t>
+              <w:t>13</w:t>
             </w:r>
             <w:r>
               <w:rPr>
@@ -2015,7 +2017,7 @@
               <w:lang w:val="lv-LV"/>
             </w:rPr>
           </w:pPr>
-          <w:hyperlink w:anchor="_Toc100508745" w:history="1">
+          <w:hyperlink w:anchor="_Toc101457436" w:history="1">
             <w:r>
               <w:rPr>
                 <w:rStyle w:val="Hipersaite"/>
@@ -2059,7 +2061,7 @@
                 <w:noProof/>
                 <w:webHidden/>
               </w:rPr>
-              <w:instrText xml:space="preserve"> PAGEREF _Toc100508745 \h </w:instrText>
+              <w:instrText xml:space="preserve"> PAGEREF _Toc101457436 \h </w:instrText>
             </w:r>
             <w:r>
               <w:rPr>
@@ -2079,7 +2081,7 @@
                 <w:noProof/>
                 <w:webHidden/>
               </w:rPr>
-              <w:t>9</w:t>
+              <w:t>13</w:t>
             </w:r>
             <w:r>
               <w:rPr>
@@ -2101,7 +2103,7 @@
               <w:lang w:val="lv-LV"/>
             </w:rPr>
           </w:pPr>
-          <w:hyperlink w:anchor="_Toc100508746" w:history="1">
+          <w:hyperlink w:anchor="_Toc101457437" w:history="1">
             <w:r>
               <w:rPr>
                 <w:rStyle w:val="Hipersaite"/>
@@ -2145,7 +2147,7 @@
                 <w:noProof/>
                 <w:webHidden/>
               </w:rPr>
-              <w:instrText xml:space="preserve"> PAGEREF _Toc100508746 \h </w:instrText>
+              <w:instrText xml:space="preserve"> PAGEREF _Toc101457437 \h </w:instrText>
             </w:r>
             <w:r>
               <w:rPr>
@@ -2165,7 +2167,7 @@
                 <w:noProof/>
                 <w:webHidden/>
               </w:rPr>
-              <w:t>9</w:t>
+              <w:t>13</w:t>
             </w:r>
             <w:r>
               <w:rPr>
@@ -2191,7 +2193,7 @@
               <w:lang w:val="lv-LV"/>
             </w:rPr>
           </w:pPr>
-          <w:hyperlink w:anchor="_Toc100508747" w:history="1">
+          <w:hyperlink w:anchor="_Toc101457438" w:history="1">
             <w:r>
               <w:rPr>
                 <w:rStyle w:val="Hipersaite"/>
@@ -2235,7 +2237,7 @@
                 <w:noProof/>
                 <w:webHidden/>
               </w:rPr>
-              <w:instrText xml:space="preserve"> PAGEREF _Toc100508747 \h </w:instrText>
+              <w:instrText xml:space="preserve"> PAGEREF _Toc101457438 \h </w:instrText>
             </w:r>
             <w:r>
               <w:rPr>
@@ -2255,7 +2257,7 @@
                 <w:noProof/>
                 <w:webHidden/>
               </w:rPr>
-              <w:t>10</w:t>
+              <w:t>14</w:t>
             </w:r>
             <w:r>
               <w:rPr>
@@ -2281,7 +2283,7 @@
               <w:lang w:val="lv-LV"/>
             </w:rPr>
           </w:pPr>
-          <w:hyperlink w:anchor="_Toc100508748" w:history="1">
+          <w:hyperlink w:anchor="_Toc101457439" w:history="1">
             <w:r>
               <w:rPr>
                 <w:rStyle w:val="Hipersaite"/>
@@ -2325,7 +2327,7 @@
                 <w:noProof/>
                 <w:webHidden/>
               </w:rPr>
-              <w:instrText xml:space="preserve"> PAGEREF _Toc100508748 \h </w:instrText>
+              <w:instrText xml:space="preserve"> PAGEREF _Toc101457439 \h </w:instrText>
             </w:r>
             <w:r>
               <w:rPr>
@@ -2345,7 +2347,7 @@
                 <w:noProof/>
                 <w:webHidden/>
               </w:rPr>
-              <w:t>11</w:t>
+              <w:t>15</w:t>
             </w:r>
             <w:r>
               <w:rPr>
@@ -2367,7 +2369,7 @@
               <w:lang w:val="lv-LV"/>
             </w:rPr>
           </w:pPr>
-          <w:hyperlink w:anchor="_Toc100508749" w:history="1">
+          <w:hyperlink w:anchor="_Toc101457440" w:history="1">
             <w:r>
               <w:rPr>
                 <w:rStyle w:val="Hipersaite"/>
@@ -2411,7 +2413,7 @@
                 <w:noProof/>
                 <w:webHidden/>
               </w:rPr>
-              <w:instrText xml:space="preserve"> PAGEREF _Toc100508749 \h </w:instrText>
+              <w:instrText xml:space="preserve"> PAGEREF _Toc101457440 \h </w:instrText>
             </w:r>
             <w:r>
               <w:rPr>
@@ -2431,7 +2433,7 @@
                 <w:noProof/>
                 <w:webHidden/>
               </w:rPr>
-              <w:t>11</w:t>
+              <w:t>15</w:t>
             </w:r>
             <w:r>
               <w:rPr>
@@ -2453,7 +2455,7 @@
               <w:lang w:val="lv-LV"/>
             </w:rPr>
           </w:pPr>
-          <w:hyperlink w:anchor="_Toc100508750" w:history="1">
+          <w:hyperlink w:anchor="_Toc101457441" w:history="1">
             <w:r>
               <w:rPr>
                 <w:rStyle w:val="Hipersaite"/>
@@ -2497,7 +2499,7 @@
                 <w:noProof/>
                 <w:webHidden/>
               </w:rPr>
-              <w:instrText xml:space="preserve"> PAGEREF _Toc100508750 \h </w:instrText>
+              <w:instrText xml:space="preserve"> PAGEREF _Toc101457441 \h </w:instrText>
             </w:r>
             <w:r>
               <w:rPr>
@@ -2517,7 +2519,7 @@
                 <w:noProof/>
                 <w:webHidden/>
               </w:rPr>
-              <w:t>11</w:t>
+              <w:t>15</w:t>
             </w:r>
             <w:r>
               <w:rPr>
@@ -2539,7 +2541,7 @@
               <w:lang w:val="lv-LV"/>
             </w:rPr>
           </w:pPr>
-          <w:hyperlink w:anchor="_Toc100508751" w:history="1">
+          <w:hyperlink w:anchor="_Toc101457442" w:history="1">
             <w:r>
               <w:rPr>
                 <w:rStyle w:val="Hipersaite"/>
@@ -2583,7 +2585,7 @@
                 <w:noProof/>
                 <w:webHidden/>
               </w:rPr>
-              <w:instrText xml:space="preserve"> PAGEREF _Toc100508751 \h </w:instrText>
+              <w:instrText xml:space="preserve"> PAGEREF _Toc101457442 \h </w:instrText>
             </w:r>
             <w:r>
               <w:rPr>
@@ -2603,7 +2605,7 @@
                 <w:noProof/>
                 <w:webHidden/>
               </w:rPr>
-              <w:t>11</w:t>
+              <w:t>15</w:t>
             </w:r>
             <w:r>
               <w:rPr>
@@ -2629,7 +2631,7 @@
               <w:lang w:val="lv-LV"/>
             </w:rPr>
           </w:pPr>
-          <w:hyperlink w:anchor="_Toc100508752" w:history="1">
+          <w:hyperlink w:anchor="_Toc101457443" w:history="1">
             <w:r>
               <w:rPr>
                 <w:rStyle w:val="Hipersaite"/>
@@ -2673,7 +2675,7 @@
                 <w:noProof/>
                 <w:webHidden/>
               </w:rPr>
-              <w:instrText xml:space="preserve"> PAGEREF _Toc100508752 \h </w:instrText>
+              <w:instrText xml:space="preserve"> PAGEREF _Toc101457443 \h </w:instrText>
             </w:r>
             <w:r>
               <w:rPr>
@@ -2693,7 +2695,7 @@
                 <w:noProof/>
                 <w:webHidden/>
               </w:rPr>
-              <w:t>12</w:t>
+              <w:t>16</w:t>
             </w:r>
             <w:r>
               <w:rPr>
@@ -2719,7 +2721,7 @@
               <w:lang w:val="lv-LV"/>
             </w:rPr>
           </w:pPr>
-          <w:hyperlink w:anchor="_Toc100508753" w:history="1">
+          <w:hyperlink w:anchor="_Toc101457444" w:history="1">
             <w:r>
               <w:rPr>
                 <w:rStyle w:val="Hipersaite"/>
@@ -2763,7 +2765,7 @@
                 <w:noProof/>
                 <w:webHidden/>
               </w:rPr>
-              <w:instrText xml:space="preserve"> PAGEREF _Toc100508753 \h </w:instrText>
+              <w:instrText xml:space="preserve"> PAGEREF _Toc101457444 \h </w:instrText>
             </w:r>
             <w:r>
               <w:rPr>
@@ -2783,7 +2785,7 @@
                 <w:noProof/>
                 <w:webHidden/>
               </w:rPr>
-              <w:t>13</w:t>
+              <w:t>17</w:t>
             </w:r>
             <w:r>
               <w:rPr>
@@ -2809,7 +2811,7 @@
               <w:lang w:val="lv-LV"/>
             </w:rPr>
           </w:pPr>
-          <w:hyperlink w:anchor="_Toc100508754" w:history="1">
+          <w:hyperlink w:anchor="_Toc101457445" w:history="1">
             <w:r>
               <w:rPr>
                 <w:rStyle w:val="Hipersaite"/>
@@ -2853,7 +2855,7 @@
                 <w:noProof/>
                 <w:webHidden/>
               </w:rPr>
-              <w:instrText xml:space="preserve"> PAGEREF _Toc100508754 \h </w:instrText>
+              <w:instrText xml:space="preserve"> PAGEREF _Toc101457445 \h </w:instrText>
             </w:r>
             <w:r>
               <w:rPr>
@@ -2873,7 +2875,7 @@
                 <w:noProof/>
                 <w:webHidden/>
               </w:rPr>
-              <w:t>14</w:t>
+              <w:t>18</w:t>
             </w:r>
             <w:r>
               <w:rPr>
@@ -2899,7 +2901,7 @@
               <w:lang w:val="lv-LV"/>
             </w:rPr>
           </w:pPr>
-          <w:hyperlink w:anchor="_Toc100508755" w:history="1">
+          <w:hyperlink w:anchor="_Toc101457446" w:history="1">
             <w:r>
               <w:rPr>
                 <w:rStyle w:val="Hipersaite"/>
@@ -2943,7 +2945,7 @@
                 <w:noProof/>
                 <w:webHidden/>
               </w:rPr>
-              <w:instrText xml:space="preserve"> PAGEREF _Toc100508755 \h </w:instrText>
+              <w:instrText xml:space="preserve"> PAGEREF _Toc101457446 \h </w:instrText>
             </w:r>
             <w:r>
               <w:rPr>
@@ -2963,7 +2965,7 @@
                 <w:noProof/>
                 <w:webHidden/>
               </w:rPr>
-              <w:t>15</w:t>
+              <w:t>19</w:t>
             </w:r>
             <w:r>
               <w:rPr>
@@ -2988,7 +2990,7 @@
               <w:lang w:val="lv-LV"/>
             </w:rPr>
           </w:pPr>
-          <w:hyperlink w:anchor="_Toc100508756" w:history="1">
+          <w:hyperlink w:anchor="_Toc101457447" w:history="1">
             <w:r>
               <w:rPr>
                 <w:rStyle w:val="Hipersaite"/>
@@ -3015,7 +3017,7 @@
                 <w:noProof/>
                 <w:webHidden/>
               </w:rPr>
-              <w:instrText xml:space="preserve"> PAGEREF _Toc100508756 \h </w:instrText>
+              <w:instrText xml:space="preserve"> PAGEREF _Toc101457447 \h </w:instrText>
             </w:r>
             <w:r>
               <w:rPr>
@@ -3035,7 +3037,7 @@
                 <w:noProof/>
                 <w:webHidden/>
               </w:rPr>
-              <w:t>16</w:t>
+              <w:t>20</w:t>
             </w:r>
             <w:r>
               <w:rPr>
@@ -3047,6 +3049,17 @@
           </w:hyperlink>
         </w:p>
         <w:p>
+          <w:pPr>
+            <w:ind w:firstLine="0"/>
+            <w:sectPr>
+              <w:footerReference w:type="default" r:id="rId9"/>
+              <w:pgSz w:w="11909" w:h="16834" w:code="9"/>
+              <w:pgMar w:top="1134" w:right="1134" w:bottom="1134" w:left="1701" w:header="720" w:footer="720" w:gutter="0"/>
+              <w:pgNumType w:start="1"/>
+              <w:cols w:space="720"/>
+              <w:titlePg/>
+            </w:sectPr>
+          </w:pPr>
           <w:r>
             <w:rPr>
               <w:b/>
@@ -3059,32 +3072,14 @@
     </w:sdt>
     <w:p>
       <w:pPr>
-        <w:spacing w:line="276" w:lineRule="auto"/>
-        <w:jc w:val="left"/>
-        <w:rPr>
-          <w:sz w:val="28"/>
-          <w:szCs w:val="28"/>
-        </w:rPr>
-        <w:sectPr>
-          <w:footerReference w:type="default" r:id="rId9"/>
-          <w:pgSz w:w="11909" w:h="16834" w:code="9"/>
-          <w:pgMar w:top="1134" w:right="1134" w:bottom="1134" w:left="1701" w:header="720" w:footer="720" w:gutter="0"/>
-          <w:pgNumType w:start="1"/>
-          <w:cols w:space="720"/>
-          <w:titlePg/>
-        </w:sectPr>
-      </w:pPr>
-    </w:p>
-    <w:p>
-      <w:pPr>
         <w:pStyle w:val="Virsraksts1"/>
       </w:pPr>
-      <w:bookmarkStart w:id="0" w:name="_Toc100508725"/>
+      <w:bookmarkStart w:id="1" w:name="_Toc101457396"/>
       <w:r>
         <w:lastRenderedPageBreak/>
         <w:t>Ievads</w:t>
       </w:r>
-      <w:bookmarkEnd w:id="0"/>
+      <w:bookmarkEnd w:id="1"/>
     </w:p>
     <w:p>
       <w:r>
@@ -3126,12 +3121,12 @@
           <w:numId w:val="4"/>
         </w:numPr>
       </w:pPr>
-      <w:bookmarkStart w:id="1" w:name="_Toc100508726"/>
+      <w:bookmarkStart w:id="2" w:name="_Toc101457397"/>
       <w:r>
         <w:lastRenderedPageBreak/>
         <w:t>Uzdevuma formulējums</w:t>
       </w:r>
-      <w:bookmarkEnd w:id="1"/>
+      <w:bookmarkEnd w:id="2"/>
     </w:p>
     <w:p>
       <w:pPr>
@@ -3200,12 +3195,12 @@
           <w:numId w:val="6"/>
         </w:numPr>
       </w:pPr>
-      <w:bookmarkStart w:id="2" w:name="_Toc100508727"/>
+      <w:bookmarkStart w:id="3" w:name="_Toc101457398"/>
       <w:r>
         <w:lastRenderedPageBreak/>
         <w:t>Programmatūras prasību specifikācija</w:t>
       </w:r>
-      <w:bookmarkEnd w:id="2"/>
+      <w:bookmarkEnd w:id="3"/>
     </w:p>
     <w:p>
       <w:pPr>
@@ -3225,12 +3220,14 @@
           <w:vanish/>
         </w:rPr>
       </w:pPr>
-      <w:bookmarkStart w:id="3" w:name="_Toc100508650"/>
-      <w:bookmarkStart w:id="4" w:name="_Toc100508689"/>
-      <w:bookmarkStart w:id="5" w:name="_Toc100508728"/>
-      <w:bookmarkEnd w:id="3"/>
+      <w:bookmarkStart w:id="4" w:name="_Toc100508650"/>
+      <w:bookmarkStart w:id="5" w:name="_Toc100508689"/>
+      <w:bookmarkStart w:id="6" w:name="_Toc100508728"/>
+      <w:bookmarkStart w:id="7" w:name="_Toc101457399"/>
       <w:bookmarkEnd w:id="4"/>
       <w:bookmarkEnd w:id="5"/>
+      <w:bookmarkEnd w:id="6"/>
+      <w:bookmarkEnd w:id="7"/>
     </w:p>
     <w:p>
       <w:pPr>
@@ -3250,12 +3247,14 @@
           <w:vanish/>
         </w:rPr>
       </w:pPr>
-      <w:bookmarkStart w:id="6" w:name="_Toc100508651"/>
-      <w:bookmarkStart w:id="7" w:name="_Toc100508690"/>
-      <w:bookmarkStart w:id="8" w:name="_Toc100508729"/>
-      <w:bookmarkEnd w:id="6"/>
-      <w:bookmarkEnd w:id="7"/>
+      <w:bookmarkStart w:id="8" w:name="_Toc100508651"/>
+      <w:bookmarkStart w:id="9" w:name="_Toc100508690"/>
+      <w:bookmarkStart w:id="10" w:name="_Toc100508729"/>
+      <w:bookmarkStart w:id="11" w:name="_Toc101457400"/>
       <w:bookmarkEnd w:id="8"/>
+      <w:bookmarkEnd w:id="9"/>
+      <w:bookmarkEnd w:id="10"/>
+      <w:bookmarkEnd w:id="11"/>
     </w:p>
     <w:p>
       <w:pPr>
@@ -3265,11 +3264,11 @@
           <w:numId w:val="6"/>
         </w:numPr>
       </w:pPr>
-      <w:bookmarkStart w:id="9" w:name="_Toc100508730"/>
+      <w:bookmarkStart w:id="12" w:name="_Toc101457401"/>
       <w:r>
         <w:t>Produkta perspektīva</w:t>
       </w:r>
-      <w:bookmarkEnd w:id="9"/>
+      <w:bookmarkEnd w:id="12"/>
     </w:p>
     <w:p>
       <w:r>
@@ -3300,12 +3299,14 @@
           <w:vanish/>
         </w:rPr>
       </w:pPr>
-      <w:bookmarkStart w:id="10" w:name="_Toc100508653"/>
-      <w:bookmarkStart w:id="11" w:name="_Toc100508692"/>
-      <w:bookmarkStart w:id="12" w:name="_Toc100508731"/>
-      <w:bookmarkEnd w:id="10"/>
-      <w:bookmarkEnd w:id="11"/>
-      <w:bookmarkEnd w:id="12"/>
+      <w:bookmarkStart w:id="13" w:name="_Toc100508653"/>
+      <w:bookmarkStart w:id="14" w:name="_Toc100508692"/>
+      <w:bookmarkStart w:id="15" w:name="_Toc100508731"/>
+      <w:bookmarkStart w:id="16" w:name="_Toc101457402"/>
+      <w:bookmarkEnd w:id="13"/>
+      <w:bookmarkEnd w:id="14"/>
+      <w:bookmarkEnd w:id="15"/>
+      <w:bookmarkEnd w:id="16"/>
     </w:p>
     <w:p>
       <w:pPr>
@@ -3325,12 +3326,14 @@
           <w:vanish/>
         </w:rPr>
       </w:pPr>
-      <w:bookmarkStart w:id="13" w:name="_Toc100508654"/>
-      <w:bookmarkStart w:id="14" w:name="_Toc100508693"/>
-      <w:bookmarkStart w:id="15" w:name="_Toc100508732"/>
-      <w:bookmarkEnd w:id="13"/>
-      <w:bookmarkEnd w:id="14"/>
-      <w:bookmarkEnd w:id="15"/>
+      <w:bookmarkStart w:id="17" w:name="_Toc100508654"/>
+      <w:bookmarkStart w:id="18" w:name="_Toc100508693"/>
+      <w:bookmarkStart w:id="19" w:name="_Toc100508732"/>
+      <w:bookmarkStart w:id="20" w:name="_Toc101457403"/>
+      <w:bookmarkEnd w:id="17"/>
+      <w:bookmarkEnd w:id="18"/>
+      <w:bookmarkEnd w:id="19"/>
+      <w:bookmarkEnd w:id="20"/>
     </w:p>
     <w:p>
       <w:pPr>
@@ -3340,11 +3343,11 @@
           <w:numId w:val="7"/>
         </w:numPr>
       </w:pPr>
-      <w:bookmarkStart w:id="16" w:name="_Toc100508733"/>
+      <w:bookmarkStart w:id="21" w:name="_Toc101457404"/>
       <w:r>
         <w:t>Sistēmas funkcionālās prasības</w:t>
       </w:r>
-      <w:bookmarkEnd w:id="16"/>
+      <w:bookmarkEnd w:id="21"/>
     </w:p>
     <w:p>
       <w:pPr>
@@ -3364,6 +3367,8 @@
           <w:vanish/>
         </w:rPr>
       </w:pPr>
+      <w:bookmarkStart w:id="22" w:name="_Toc101457405"/>
+      <w:bookmarkEnd w:id="22"/>
     </w:p>
     <w:p>
       <w:pPr>
@@ -3383,6 +3388,8 @@
           <w:vanish/>
         </w:rPr>
       </w:pPr>
+      <w:bookmarkStart w:id="23" w:name="_Toc101457406"/>
+      <w:bookmarkEnd w:id="23"/>
     </w:p>
     <w:p>
       <w:pPr>
@@ -3402,16 +3409,29 @@
           <w:vanish/>
         </w:rPr>
       </w:pPr>
-    </w:p>
-    <w:p>
-      <w:pPr>
-        <w:pStyle w:val="Virsraksts2"/>
-        <w:numPr>
-          <w:ilvl w:val="2"/>
-          <w:numId w:val="4"/>
-        </w:numPr>
-      </w:pPr>
-      <w:r>
+      <w:bookmarkStart w:id="24" w:name="_Toc101457407"/>
+      <w:bookmarkEnd w:id="24"/>
+    </w:p>
+    <w:p>
+      <w:pPr>
+        <w:ind w:firstLine="0"/>
+        <w:rPr>
+          <w:b/>
+          <w:bCs/>
+        </w:rPr>
+      </w:pPr>
+      <w:r>
+        <w:rPr>
+          <w:b/>
+          <w:bCs/>
+        </w:rPr>
+        <w:t xml:space="preserve">PR.01. </w:t>
+      </w:r>
+      <w:r>
+        <w:rPr>
+          <w:b/>
+          <w:bCs/>
+        </w:rPr>
         <w:t>Aplikācijas “GameRate” pasniegšana lietotājam</w:t>
       </w:r>
     </w:p>
@@ -3512,13 +3532,29 @@
     </w:p>
     <w:p>
       <w:pPr>
-        <w:pStyle w:val="Virsraksts2"/>
-        <w:numPr>
-          <w:ilvl w:val="2"/>
-          <w:numId w:val="4"/>
-        </w:numPr>
-      </w:pPr>
-      <w:r>
+        <w:ind w:firstLine="0"/>
+      </w:pPr>
+    </w:p>
+    <w:p>
+      <w:pPr>
+        <w:ind w:firstLine="0"/>
+        <w:rPr>
+          <w:b/>
+          <w:bCs/>
+        </w:rPr>
+      </w:pPr>
+      <w:r>
+        <w:rPr>
+          <w:b/>
+          <w:bCs/>
+        </w:rPr>
+        <w:t xml:space="preserve">PR.02. </w:t>
+      </w:r>
+      <w:r>
+        <w:rPr>
+          <w:b/>
+          <w:bCs/>
+        </w:rPr>
         <w:t>Aplikācijas ,,GameRate” aizvēršana jeb pamešana</w:t>
       </w:r>
     </w:p>
@@ -3569,7 +3605,6 @@
         <w:ind w:firstLine="0"/>
       </w:pPr>
       <w:r>
-        <w:lastRenderedPageBreak/>
         <w:tab/>
         <w:t>Tiek konstatēts klikšķis.</w:t>
       </w:r>
@@ -3579,6 +3614,7 @@
         <w:ind w:firstLine="0"/>
       </w:pPr>
       <w:r>
+        <w:lastRenderedPageBreak/>
         <w:t>Izvaddati:</w:t>
       </w:r>
     </w:p>
@@ -3593,13 +3629,29 @@
     </w:p>
     <w:p>
       <w:pPr>
-        <w:pStyle w:val="Virsraksts2"/>
-        <w:numPr>
-          <w:ilvl w:val="2"/>
-          <w:numId w:val="4"/>
-        </w:numPr>
-      </w:pPr>
-      <w:r>
+        <w:ind w:firstLine="0"/>
+      </w:pPr>
+    </w:p>
+    <w:p>
+      <w:pPr>
+        <w:ind w:firstLine="0"/>
+        <w:rPr>
+          <w:b/>
+          <w:bCs/>
+        </w:rPr>
+      </w:pPr>
+      <w:r>
+        <w:rPr>
+          <w:b/>
+          <w:bCs/>
+        </w:rPr>
+        <w:t xml:space="preserve">PR.03. </w:t>
+      </w:r>
+      <w:r>
+        <w:rPr>
+          <w:b/>
+          <w:bCs/>
+        </w:rPr>
         <w:t>Pārvietošanās pa aplikācijas sadaļām</w:t>
       </w:r>
     </w:p>
@@ -3679,13 +3731,29 @@
     </w:p>
     <w:p>
       <w:pPr>
-        <w:pStyle w:val="Virsraksts2"/>
-        <w:numPr>
-          <w:ilvl w:val="2"/>
-          <w:numId w:val="4"/>
-        </w:numPr>
-      </w:pPr>
-      <w:r>
+        <w:ind w:firstLine="0"/>
+      </w:pPr>
+    </w:p>
+    <w:p>
+      <w:pPr>
+        <w:ind w:firstLine="0"/>
+        <w:rPr>
+          <w:b/>
+          <w:bCs/>
+        </w:rPr>
+      </w:pPr>
+      <w:r>
+        <w:rPr>
+          <w:b/>
+          <w:bCs/>
+        </w:rPr>
+        <w:t xml:space="preserve">PR.04. </w:t>
+      </w:r>
+      <w:r>
+        <w:rPr>
+          <w:b/>
+          <w:bCs/>
+        </w:rPr>
         <w:t>Spēles nosaukuma apskatīšana</w:t>
       </w:r>
     </w:p>
@@ -3771,13 +3839,29 @@
     </w:p>
     <w:p>
       <w:pPr>
-        <w:pStyle w:val="Virsraksts2"/>
-        <w:numPr>
-          <w:ilvl w:val="2"/>
-          <w:numId w:val="4"/>
-        </w:numPr>
-      </w:pPr>
-      <w:r>
+        <w:ind w:firstLine="0"/>
+      </w:pPr>
+    </w:p>
+    <w:p>
+      <w:pPr>
+        <w:ind w:firstLine="0"/>
+        <w:rPr>
+          <w:b/>
+          <w:bCs/>
+        </w:rPr>
+      </w:pPr>
+      <w:r>
+        <w:rPr>
+          <w:b/>
+          <w:bCs/>
+        </w:rPr>
+        <w:t xml:space="preserve">PR.05. </w:t>
+      </w:r>
+      <w:r>
+        <w:rPr>
+          <w:b/>
+          <w:bCs/>
+        </w:rPr>
         <w:t>Individuālas spēles informācijas apskatīšana</w:t>
       </w:r>
     </w:p>
@@ -3881,14 +3965,30 @@
     </w:p>
     <w:p>
       <w:pPr>
-        <w:pStyle w:val="Virsraksts2"/>
-        <w:numPr>
-          <w:ilvl w:val="2"/>
-          <w:numId w:val="4"/>
-        </w:numPr>
-      </w:pPr>
-      <w:r>
+        <w:ind w:firstLine="0"/>
+      </w:pPr>
+    </w:p>
+    <w:p>
+      <w:pPr>
+        <w:ind w:firstLine="0"/>
+        <w:rPr>
+          <w:b/>
+          <w:bCs/>
+        </w:rPr>
+      </w:pPr>
+      <w:r>
+        <w:rPr>
+          <w:b/>
+          <w:bCs/>
+        </w:rPr>
         <w:lastRenderedPageBreak/>
+        <w:t xml:space="preserve">PR.06. </w:t>
+      </w:r>
+      <w:r>
+        <w:rPr>
+          <w:b/>
+          <w:bCs/>
+        </w:rPr>
         <w:t>Ielogošanās aplikācijā ,,GameRate”</w:t>
       </w:r>
     </w:p>
@@ -4024,13 +4124,29 @@
     </w:p>
     <w:p>
       <w:pPr>
-        <w:pStyle w:val="Virsraksts2"/>
-        <w:numPr>
-          <w:ilvl w:val="2"/>
-          <w:numId w:val="4"/>
-        </w:numPr>
-      </w:pPr>
-      <w:r>
+        <w:ind w:firstLine="0"/>
+      </w:pPr>
+    </w:p>
+    <w:p>
+      <w:pPr>
+        <w:ind w:firstLine="0"/>
+        <w:rPr>
+          <w:b/>
+          <w:bCs/>
+        </w:rPr>
+      </w:pPr>
+      <w:r>
+        <w:rPr>
+          <w:b/>
+          <w:bCs/>
+        </w:rPr>
+        <w:t xml:space="preserve">PR.07. </w:t>
+      </w:r>
+      <w:r>
+        <w:rPr>
+          <w:b/>
+          <w:bCs/>
+        </w:rPr>
         <w:t>Reģistrēšanās aplikācijā ,,GameRate”</w:t>
       </w:r>
     </w:p>
@@ -4218,22 +4334,38 @@
     </w:p>
     <w:p>
       <w:pPr>
-        <w:pStyle w:val="Virsraksts2"/>
-        <w:numPr>
-          <w:ilvl w:val="2"/>
-          <w:numId w:val="4"/>
-        </w:numPr>
+        <w:ind w:firstLine="0"/>
+      </w:pPr>
+    </w:p>
+    <w:p>
+      <w:pPr>
+        <w:ind w:firstLine="0"/>
+        <w:rPr>
+          <w:b/>
+          <w:bCs/>
+        </w:rPr>
+      </w:pPr>
+      <w:r>
+        <w:rPr>
+          <w:b/>
+          <w:bCs/>
+        </w:rPr>
+        <w:t xml:space="preserve">PR.08. </w:t>
+      </w:r>
+      <w:r>
+        <w:rPr>
+          <w:b/>
+          <w:bCs/>
+        </w:rPr>
+        <w:t>Spēļu iesniegšanas sadaļas atvēršana</w:t>
+      </w:r>
+    </w:p>
+    <w:p>
+      <w:pPr>
+        <w:ind w:firstLine="0"/>
       </w:pPr>
       <w:r>
         <w:lastRenderedPageBreak/>
-        <w:t>Spēļu iesniegšanas sadaļas atvēršana</w:t>
-      </w:r>
-    </w:p>
-    <w:p>
-      <w:pPr>
-        <w:ind w:firstLine="0"/>
-      </w:pPr>
-      <w:r>
         <w:t>Mērķis:</w:t>
       </w:r>
     </w:p>
@@ -4326,13 +4458,29 @@
     </w:p>
     <w:p>
       <w:pPr>
-        <w:pStyle w:val="Virsraksts2"/>
-        <w:numPr>
-          <w:ilvl w:val="2"/>
-          <w:numId w:val="4"/>
-        </w:numPr>
-      </w:pPr>
-      <w:r>
+        <w:ind w:firstLine="0"/>
+      </w:pPr>
+    </w:p>
+    <w:p>
+      <w:pPr>
+        <w:ind w:firstLine="0"/>
+        <w:rPr>
+          <w:b/>
+          <w:bCs/>
+        </w:rPr>
+      </w:pPr>
+      <w:r>
+        <w:rPr>
+          <w:b/>
+          <w:bCs/>
+        </w:rPr>
+        <w:t xml:space="preserve">PR.09. </w:t>
+      </w:r>
+      <w:r>
+        <w:rPr>
+          <w:b/>
+          <w:bCs/>
+        </w:rPr>
         <w:t>Spēles iesniegšana</w:t>
       </w:r>
     </w:p>
@@ -4508,6 +4656,11 @@
       <w:r>
         <w:t>Paziņojums, ka iesniegums nav izdevies.</w:t>
       </w:r>
+    </w:p>
+    <w:p>
+      <w:pPr>
+        <w:ind w:firstLine="0"/>
+      </w:pPr>
     </w:p>
     <w:p>
       <w:pPr>
@@ -4527,6 +4680,8 @@
           <w:vanish/>
         </w:rPr>
       </w:pPr>
+      <w:bookmarkStart w:id="25" w:name="_Toc101457408"/>
+      <w:bookmarkEnd w:id="25"/>
     </w:p>
     <w:p>
       <w:pPr>
@@ -4546,6 +4701,8 @@
           <w:vanish/>
         </w:rPr>
       </w:pPr>
+      <w:bookmarkStart w:id="26" w:name="_Toc101457409"/>
+      <w:bookmarkEnd w:id="26"/>
     </w:p>
     <w:p>
       <w:pPr>
@@ -4565,6 +4722,8 @@
           <w:vanish/>
         </w:rPr>
       </w:pPr>
+      <w:bookmarkStart w:id="27" w:name="_Toc101457410"/>
+      <w:bookmarkEnd w:id="27"/>
     </w:p>
     <w:p>
       <w:pPr>
@@ -4584,6 +4743,8 @@
           <w:vanish/>
         </w:rPr>
       </w:pPr>
+      <w:bookmarkStart w:id="28" w:name="_Toc101457411"/>
+      <w:bookmarkEnd w:id="28"/>
     </w:p>
     <w:p>
       <w:pPr>
@@ -4603,6 +4764,8 @@
           <w:vanish/>
         </w:rPr>
       </w:pPr>
+      <w:bookmarkStart w:id="29" w:name="_Toc101457412"/>
+      <w:bookmarkEnd w:id="29"/>
     </w:p>
     <w:p>
       <w:pPr>
@@ -4622,6 +4785,8 @@
           <w:vanish/>
         </w:rPr>
       </w:pPr>
+      <w:bookmarkStart w:id="30" w:name="_Toc101457413"/>
+      <w:bookmarkEnd w:id="30"/>
     </w:p>
     <w:p>
       <w:pPr>
@@ -4641,6 +4806,8 @@
           <w:vanish/>
         </w:rPr>
       </w:pPr>
+      <w:bookmarkStart w:id="31" w:name="_Toc101457414"/>
+      <w:bookmarkEnd w:id="31"/>
     </w:p>
     <w:p>
       <w:pPr>
@@ -4660,6 +4827,8 @@
           <w:vanish/>
         </w:rPr>
       </w:pPr>
+      <w:bookmarkStart w:id="32" w:name="_Toc101457415"/>
+      <w:bookmarkEnd w:id="32"/>
     </w:p>
     <w:p>
       <w:pPr>
@@ -4679,6 +4848,8 @@
           <w:vanish/>
         </w:rPr>
       </w:pPr>
+      <w:bookmarkStart w:id="33" w:name="_Toc101457416"/>
+      <w:bookmarkEnd w:id="33"/>
     </w:p>
     <w:p>
       <w:pPr>
@@ -4698,6 +4869,8 @@
           <w:vanish/>
         </w:rPr>
       </w:pPr>
+      <w:bookmarkStart w:id="34" w:name="_Toc101457417"/>
+      <w:bookmarkEnd w:id="34"/>
     </w:p>
     <w:p>
       <w:pPr>
@@ -4717,6 +4890,8 @@
           <w:vanish/>
         </w:rPr>
       </w:pPr>
+      <w:bookmarkStart w:id="35" w:name="_Toc101457418"/>
+      <w:bookmarkEnd w:id="35"/>
     </w:p>
     <w:p>
       <w:pPr>
@@ -4736,6 +4911,8 @@
           <w:vanish/>
         </w:rPr>
       </w:pPr>
+      <w:bookmarkStart w:id="36" w:name="_Toc101457419"/>
+      <w:bookmarkEnd w:id="36"/>
     </w:p>
     <w:p>
       <w:pPr>
@@ -4755,19 +4932,36 @@
           <w:vanish/>
         </w:rPr>
       </w:pPr>
-    </w:p>
-    <w:p>
-      <w:pPr>
-        <w:pStyle w:val="Virsraksts2"/>
-        <w:numPr>
-          <w:ilvl w:val="2"/>
-          <w:numId w:val="24"/>
-        </w:numPr>
-      </w:pPr>
-      <w:r>
+      <w:bookmarkStart w:id="37" w:name="_Toc101457420"/>
+      <w:bookmarkEnd w:id="37"/>
+    </w:p>
+    <w:p>
+      <w:pPr>
+        <w:ind w:firstLine="0"/>
+        <w:rPr>
+          <w:b/>
+          <w:bCs/>
+        </w:rPr>
+      </w:pPr>
+      <w:r>
+        <w:rPr>
+          <w:b/>
+          <w:bCs/>
+        </w:rPr>
+        <w:t xml:space="preserve">PR.10. </w:t>
+      </w:r>
+      <w:r>
+        <w:rPr>
+          <w:b/>
+          <w:bCs/>
+        </w:rPr>
         <w:t xml:space="preserve">Spēles vērtējuma </w:t>
       </w:r>
       <w:r>
+        <w:rPr>
+          <w:b/>
+          <w:bCs/>
+        </w:rPr>
         <w:t>iesniegšana</w:t>
       </w:r>
     </w:p>
@@ -4799,7 +4993,6 @@
         <w:ind w:firstLine="0"/>
       </w:pPr>
       <w:r>
-        <w:lastRenderedPageBreak/>
         <w:t>Ievaddati:</w:t>
       </w:r>
     </w:p>
@@ -4833,6 +5026,7 @@
         </w:numPr>
       </w:pPr>
       <w:r>
+        <w:lastRenderedPageBreak/>
         <w:t>Viedokļa ievadīšana izmantojot tastatūru.</w:t>
       </w:r>
     </w:p>
@@ -4889,13 +5083,7 @@
         </w:numPr>
       </w:pPr>
       <w:r>
-        <w:t xml:space="preserve">Tiek pārbaudīti </w:t>
-      </w:r>
-      <w:r>
-        <w:t>aizpildītie datu lauki</w:t>
-      </w:r>
-      <w:r>
-        <w:t>.</w:t>
+        <w:t>Tiek pārbaudīti aizpildītie datu lauki.</w:t>
       </w:r>
     </w:p>
     <w:p>
@@ -4968,7 +5156,7 @@
           <w:numId w:val="7"/>
         </w:numPr>
       </w:pPr>
-      <w:bookmarkStart w:id="17" w:name="_Toc100508734"/>
+      <w:bookmarkStart w:id="38" w:name="_Toc101457421"/>
       <w:r>
         <w:t xml:space="preserve">Sistēmas </w:t>
       </w:r>
@@ -4978,7 +5166,7 @@
       <w:r>
         <w:t xml:space="preserve"> prasības</w:t>
       </w:r>
-      <w:bookmarkEnd w:id="17"/>
+      <w:bookmarkEnd w:id="38"/>
     </w:p>
     <w:p>
       <w:pPr>
@@ -4998,6 +5186,8 @@
           <w:vanish/>
         </w:rPr>
       </w:pPr>
+      <w:bookmarkStart w:id="39" w:name="_Toc101457422"/>
+      <w:bookmarkEnd w:id="39"/>
     </w:p>
     <w:p>
       <w:pPr>
@@ -5017,6 +5207,8 @@
           <w:vanish/>
         </w:rPr>
       </w:pPr>
+      <w:bookmarkStart w:id="40" w:name="_Toc101457423"/>
+      <w:bookmarkEnd w:id="40"/>
     </w:p>
     <w:p>
       <w:pPr>
@@ -5036,6 +5228,8 @@
           <w:vanish/>
         </w:rPr>
       </w:pPr>
+      <w:bookmarkStart w:id="41" w:name="_Toc101457424"/>
+      <w:bookmarkEnd w:id="41"/>
     </w:p>
     <w:p>
       <w:pPr>
@@ -5055,6 +5249,8 @@
           <w:vanish/>
         </w:rPr>
       </w:pPr>
+      <w:bookmarkStart w:id="42" w:name="_Toc101457425"/>
+      <w:bookmarkEnd w:id="42"/>
     </w:p>
     <w:p>
       <w:pPr>
@@ -5077,7 +5273,13 @@
         </w:numPr>
       </w:pPr>
       <w:r>
-        <w:t>Lietotāju dokumentācijas un programmatūras saskarnei ir jābūt Latvijas Republikas valsts valodā.</w:t>
+        <w:t>Lietotāju dokumentācija</w:t>
+      </w:r>
+      <w:r>
+        <w:t>i</w:t>
+      </w:r>
+      <w:r>
+        <w:t xml:space="preserve"> ir jābūt Latvijas Republikas valsts valodā.</w:t>
       </w:r>
     </w:p>
     <w:p>
@@ -5100,7 +5302,7 @@
           <w:numId w:val="7"/>
         </w:numPr>
       </w:pPr>
-      <w:bookmarkStart w:id="18" w:name="_Toc100508735"/>
+      <w:bookmarkStart w:id="43" w:name="_Toc101457426"/>
       <w:r>
         <w:t>Gala</w:t>
       </w:r>
@@ -5113,7 +5315,7 @@
       <w:r>
         <w:t>zīmes</w:t>
       </w:r>
-      <w:bookmarkEnd w:id="18"/>
+      <w:bookmarkEnd w:id="43"/>
     </w:p>
     <w:p>
       <w:r>
@@ -5128,11 +5330,11 @@
           <w:numId w:val="7"/>
         </w:numPr>
       </w:pPr>
-      <w:bookmarkStart w:id="19" w:name="_Toc100508736"/>
+      <w:bookmarkStart w:id="44" w:name="_Toc101457427"/>
       <w:r>
         <w:t>Lietoto terminu un saīsinājumu skaidrojums</w:t>
       </w:r>
-      <w:bookmarkEnd w:id="19"/>
+      <w:bookmarkEnd w:id="44"/>
     </w:p>
     <w:p>
       <w:pPr>
@@ -5357,7 +5559,6 @@
                 <w:sz w:val="20"/>
                 <w:szCs w:val="20"/>
               </w:rPr>
-              <w:lastRenderedPageBreak/>
               <w:t>Spēle</w:t>
             </w:r>
           </w:p>
@@ -5496,6 +5697,7 @@
                 <w:sz w:val="20"/>
                 <w:szCs w:val="20"/>
               </w:rPr>
+              <w:lastRenderedPageBreak/>
               <w:t>Pārlūkprogramma</w:t>
             </w:r>
           </w:p>
@@ -5559,6 +5761,56 @@
           </w:p>
         </w:tc>
       </w:tr>
+      <w:tr>
+        <w:tc>
+          <w:tcPr>
+            <w:tcW w:w="4533" w:type="dxa"/>
+          </w:tcPr>
+          <w:p>
+            <w:pPr>
+              <w:ind w:firstLine="0"/>
+              <w:jc w:val="left"/>
+              <w:rPr>
+                <w:sz w:val="20"/>
+                <w:szCs w:val="20"/>
+              </w:rPr>
+            </w:pPr>
+            <w:r>
+              <w:rPr>
+                <w:sz w:val="20"/>
+                <w:szCs w:val="20"/>
+              </w:rPr>
+              <w:t>Hosts</w:t>
+            </w:r>
+          </w:p>
+        </w:tc>
+        <w:tc>
+          <w:tcPr>
+            <w:tcW w:w="4533" w:type="dxa"/>
+          </w:tcPr>
+          <w:p>
+            <w:pPr>
+              <w:ind w:firstLine="0"/>
+              <w:jc w:val="left"/>
+              <w:rPr>
+                <w:color w:val="000000"/>
+                <w:sz w:val="20"/>
+                <w:szCs w:val="20"/>
+                <w:shd w:val="clear" w:color="auto" w:fill="FFFFFF"/>
+              </w:rPr>
+            </w:pPr>
+            <w:r>
+              <w:rPr>
+                <w:color w:val="000000"/>
+                <w:sz w:val="20"/>
+                <w:szCs w:val="20"/>
+                <w:shd w:val="clear" w:color="auto" w:fill="FFFFFF"/>
+              </w:rPr>
+              <w:t>Serviss, kas lietotājam pasniedz aplikācijas failus un datus jeb vizuālu aplikācijas attēlojumu.</w:t>
+            </w:r>
+          </w:p>
+        </w:tc>
+      </w:tr>
     </w:tbl>
     <w:p>
       <w:pPr>
@@ -5586,12 +5838,12 @@
           <w:numId w:val="1"/>
         </w:numPr>
       </w:pPr>
-      <w:bookmarkStart w:id="20" w:name="_Toc100508737"/>
+      <w:bookmarkStart w:id="45" w:name="_Toc101457428"/>
       <w:r>
         <w:lastRenderedPageBreak/>
         <w:t>Izstrādes līdzekļu, rīku apraksts un izvēles pamatojums</w:t>
       </w:r>
-      <w:bookmarkEnd w:id="20"/>
+      <w:bookmarkEnd w:id="45"/>
     </w:p>
     <w:p>
       <w:pPr>
@@ -5601,11 +5853,11 @@
           <w:numId w:val="1"/>
         </w:numPr>
       </w:pPr>
-      <w:bookmarkStart w:id="21" w:name="_Toc100508738"/>
+      <w:bookmarkStart w:id="46" w:name="_Toc101457429"/>
       <w:r>
         <w:t>Iespējamo (alternatīvo) risinājuma līdzekļu un valodu apraksts</w:t>
       </w:r>
-      <w:bookmarkEnd w:id="21"/>
+      <w:bookmarkEnd w:id="46"/>
     </w:p>
     <w:p>
       <w:pPr>
@@ -5615,11 +5867,11 @@
           <w:numId w:val="1"/>
         </w:numPr>
       </w:pPr>
-      <w:bookmarkStart w:id="22" w:name="_Toc100508739"/>
+      <w:bookmarkStart w:id="47" w:name="_Toc101457430"/>
       <w:r>
         <w:t>Izvēlēto risinājuma līdzekļa un valodu apraksts</w:t>
       </w:r>
-      <w:bookmarkEnd w:id="22"/>
+      <w:bookmarkEnd w:id="47"/>
       <w:r>
         <w:br w:type="page"/>
       </w:r>
@@ -5632,12 +5884,12 @@
           <w:numId w:val="1"/>
         </w:numPr>
       </w:pPr>
-      <w:bookmarkStart w:id="23" w:name="_Toc100508740"/>
+      <w:bookmarkStart w:id="48" w:name="_Toc101457431"/>
       <w:r>
         <w:lastRenderedPageBreak/>
         <w:t>Sistēmas modelēšana un projektēšana</w:t>
       </w:r>
-      <w:bookmarkEnd w:id="23"/>
+      <w:bookmarkEnd w:id="48"/>
     </w:p>
     <w:p>
       <w:pPr>
@@ -5647,11 +5899,11 @@
           <w:numId w:val="1"/>
         </w:numPr>
       </w:pPr>
-      <w:bookmarkStart w:id="24" w:name="_Toc100508741"/>
+      <w:bookmarkStart w:id="49" w:name="_Toc101457432"/>
       <w:r>
         <w:t>Sistēmas struktūras modelis</w:t>
       </w:r>
-      <w:bookmarkEnd w:id="24"/>
+      <w:bookmarkEnd w:id="49"/>
     </w:p>
     <w:p>
       <w:pPr>
@@ -5661,11 +5913,11 @@
           <w:numId w:val="1"/>
         </w:numPr>
       </w:pPr>
-      <w:bookmarkStart w:id="25" w:name="_Toc100508742"/>
+      <w:bookmarkStart w:id="50" w:name="_Toc101457433"/>
       <w:r>
         <w:t>Klašu diagramma / ER diagramma</w:t>
       </w:r>
-      <w:bookmarkEnd w:id="25"/>
+      <w:bookmarkEnd w:id="50"/>
     </w:p>
     <w:p>
       <w:pPr>
@@ -5675,11 +5927,11 @@
           <w:numId w:val="1"/>
         </w:numPr>
       </w:pPr>
-      <w:bookmarkStart w:id="26" w:name="_Toc100508743"/>
+      <w:bookmarkStart w:id="51" w:name="_Toc101457434"/>
       <w:r>
         <w:t>Funkcionālais un dinamiskais sistēmas modelis</w:t>
       </w:r>
-      <w:bookmarkEnd w:id="26"/>
+      <w:bookmarkEnd w:id="51"/>
     </w:p>
     <w:p>
       <w:pPr>
@@ -5689,11 +5941,11 @@
           <w:numId w:val="1"/>
         </w:numPr>
       </w:pPr>
-      <w:bookmarkStart w:id="27" w:name="_Toc100508744"/>
+      <w:bookmarkStart w:id="52" w:name="_Toc101457435"/>
       <w:r>
         <w:t>Aktivitāšu diagramma</w:t>
       </w:r>
-      <w:bookmarkEnd w:id="27"/>
+      <w:bookmarkEnd w:id="52"/>
     </w:p>
     <w:p>
       <w:pPr>
@@ -5703,7 +5955,7 @@
           <w:numId w:val="1"/>
         </w:numPr>
       </w:pPr>
-      <w:bookmarkStart w:id="28" w:name="_Toc100508745"/>
+      <w:bookmarkStart w:id="53" w:name="_Toc101457436"/>
       <w:r>
         <w:t>Lietojum</w:t>
       </w:r>
@@ -5713,7 +5965,7 @@
       <w:r>
         <w:t>gadījumu diagramma</w:t>
       </w:r>
-      <w:bookmarkEnd w:id="28"/>
+      <w:bookmarkEnd w:id="53"/>
     </w:p>
     <w:p>
       <w:pPr>
@@ -5723,11 +5975,11 @@
           <w:numId w:val="1"/>
         </w:numPr>
       </w:pPr>
-      <w:bookmarkStart w:id="29" w:name="_Toc100508746"/>
+      <w:bookmarkStart w:id="54" w:name="_Toc101457437"/>
       <w:r>
         <w:t>Sistēmas moduļu apraksts un algoritmu shēmas</w:t>
       </w:r>
-      <w:bookmarkEnd w:id="29"/>
+      <w:bookmarkEnd w:id="54"/>
       <w:r>
         <w:br w:type="page"/>
       </w:r>
@@ -5740,12 +5992,12 @@
           <w:numId w:val="1"/>
         </w:numPr>
       </w:pPr>
-      <w:bookmarkStart w:id="30" w:name="_Toc100508747"/>
+      <w:bookmarkStart w:id="55" w:name="_Toc101457438"/>
       <w:r>
         <w:lastRenderedPageBreak/>
         <w:t>Lietotāju ceļvedis</w:t>
       </w:r>
-      <w:bookmarkEnd w:id="30"/>
+      <w:bookmarkEnd w:id="55"/>
       <w:r>
         <w:br w:type="page"/>
       </w:r>
@@ -5758,12 +6010,12 @@
           <w:numId w:val="1"/>
         </w:numPr>
       </w:pPr>
-      <w:bookmarkStart w:id="31" w:name="_Toc100508748"/>
+      <w:bookmarkStart w:id="56" w:name="_Toc101457439"/>
       <w:r>
         <w:lastRenderedPageBreak/>
         <w:t>Testēšanas dokumentācija</w:t>
       </w:r>
-      <w:bookmarkEnd w:id="31"/>
+      <w:bookmarkEnd w:id="56"/>
     </w:p>
     <w:p>
       <w:pPr>
@@ -5773,11 +6025,11 @@
           <w:numId w:val="1"/>
         </w:numPr>
       </w:pPr>
-      <w:bookmarkStart w:id="32" w:name="_Toc100508749"/>
+      <w:bookmarkStart w:id="57" w:name="_Toc101457440"/>
       <w:r>
         <w:t>Izvēlētās testēšanas metodes, rīku apraksts un pamatojums</w:t>
       </w:r>
-      <w:bookmarkEnd w:id="32"/>
+      <w:bookmarkEnd w:id="57"/>
     </w:p>
     <w:p>
       <w:pPr>
@@ -5787,11 +6039,11 @@
           <w:numId w:val="1"/>
         </w:numPr>
       </w:pPr>
-      <w:bookmarkStart w:id="33" w:name="_Toc100508750"/>
+      <w:bookmarkStart w:id="58" w:name="_Toc101457441"/>
       <w:r>
         <w:t>Testpiemēru kopa</w:t>
       </w:r>
-      <w:bookmarkEnd w:id="33"/>
+      <w:bookmarkEnd w:id="58"/>
     </w:p>
     <w:p>
       <w:pPr>
@@ -5801,11 +6053,11 @@
           <w:numId w:val="1"/>
         </w:numPr>
       </w:pPr>
-      <w:bookmarkStart w:id="34" w:name="_Toc100508751"/>
+      <w:bookmarkStart w:id="59" w:name="_Toc101457442"/>
       <w:r>
         <w:t>Testēšanas žurnāls</w:t>
       </w:r>
-      <w:bookmarkEnd w:id="34"/>
+      <w:bookmarkEnd w:id="59"/>
       <w:r>
         <w:br w:type="page"/>
       </w:r>
@@ -5818,12 +6070,12 @@
           <w:numId w:val="1"/>
         </w:numPr>
       </w:pPr>
-      <w:bookmarkStart w:id="35" w:name="_Toc100508752"/>
+      <w:bookmarkStart w:id="60" w:name="_Toc101457443"/>
       <w:r>
         <w:lastRenderedPageBreak/>
         <w:t>Individuālais ieguldījums</w:t>
       </w:r>
-      <w:bookmarkEnd w:id="35"/>
+      <w:bookmarkEnd w:id="60"/>
       <w:r>
         <w:br w:type="page"/>
       </w:r>
@@ -5836,12 +6088,12 @@
           <w:numId w:val="1"/>
         </w:numPr>
       </w:pPr>
-      <w:bookmarkStart w:id="36" w:name="_Toc100508753"/>
+      <w:bookmarkStart w:id="61" w:name="_Toc101457444"/>
       <w:r>
         <w:lastRenderedPageBreak/>
         <w:t>Secinājumi</w:t>
       </w:r>
-      <w:bookmarkEnd w:id="36"/>
+      <w:bookmarkEnd w:id="61"/>
       <w:r>
         <w:br w:type="page"/>
       </w:r>
@@ -5854,12 +6106,12 @@
           <w:numId w:val="1"/>
         </w:numPr>
       </w:pPr>
-      <w:bookmarkStart w:id="37" w:name="_Toc100508754"/>
+      <w:bookmarkStart w:id="62" w:name="_Toc101457445"/>
       <w:r>
         <w:lastRenderedPageBreak/>
         <w:t>Lietoto saīsinājumu saraksts</w:t>
       </w:r>
-      <w:bookmarkEnd w:id="37"/>
+      <w:bookmarkEnd w:id="62"/>
       <w:r>
         <w:br w:type="page"/>
       </w:r>
@@ -5878,33 +6130,33 @@
           <w:cols w:space="720"/>
         </w:sectPr>
       </w:pPr>
-      <w:bookmarkStart w:id="38" w:name="_Toc100508755"/>
+      <w:bookmarkStart w:id="63" w:name="_Toc101457446"/>
       <w:r>
         <w:lastRenderedPageBreak/>
         <w:t>Literatūras un informācijas avotu saraksts</w:t>
       </w:r>
-      <w:bookmarkEnd w:id="38"/>
-    </w:p>
-    <w:p>
-      <w:pPr>
-        <w:ind w:firstLine="0"/>
-      </w:pPr>
-      <w:bookmarkStart w:id="39" w:name="_m06fyw3e8nip" w:colFirst="0" w:colLast="0"/>
-      <w:bookmarkEnd w:id="39"/>
-    </w:p>
-    <w:p>
-      <w:pPr>
-        <w:ind w:firstLine="0"/>
-      </w:pPr>
-      <w:bookmarkStart w:id="40" w:name="_7fmg01kdm06i" w:colFirst="0" w:colLast="0"/>
-      <w:bookmarkEnd w:id="40"/>
-    </w:p>
-    <w:p>
-      <w:pPr>
-        <w:ind w:firstLine="0"/>
-      </w:pPr>
-      <w:bookmarkStart w:id="41" w:name="_adkcuu9f0a4d" w:colFirst="0" w:colLast="0"/>
-      <w:bookmarkEnd w:id="41"/>
+      <w:bookmarkEnd w:id="63"/>
+    </w:p>
+    <w:p>
+      <w:pPr>
+        <w:ind w:firstLine="0"/>
+      </w:pPr>
+      <w:bookmarkStart w:id="64" w:name="_m06fyw3e8nip" w:colFirst="0" w:colLast="0"/>
+      <w:bookmarkEnd w:id="64"/>
+    </w:p>
+    <w:p>
+      <w:pPr>
+        <w:ind w:firstLine="0"/>
+      </w:pPr>
+      <w:bookmarkStart w:id="65" w:name="_7fmg01kdm06i" w:colFirst="0" w:colLast="0"/>
+      <w:bookmarkEnd w:id="65"/>
+    </w:p>
+    <w:p>
+      <w:pPr>
+        <w:ind w:firstLine="0"/>
+      </w:pPr>
+      <w:bookmarkStart w:id="66" w:name="_adkcuu9f0a4d" w:colFirst="0" w:colLast="0"/>
+      <w:bookmarkEnd w:id="66"/>
     </w:p>
     <w:p>
       <w:pPr>
@@ -5970,17 +6222,17 @@
       <w:pPr>
         <w:pStyle w:val="Virsraksts1"/>
       </w:pPr>
-      <w:bookmarkStart w:id="42" w:name="_ehrfa8ubwp3r" w:colFirst="0" w:colLast="0"/>
-      <w:bookmarkStart w:id="43" w:name="_gc4pj7ek0com" w:colFirst="0" w:colLast="0"/>
-      <w:bookmarkStart w:id="44" w:name="_xgqm7827mjfl" w:colFirst="0" w:colLast="0"/>
-      <w:bookmarkStart w:id="45" w:name="_Toc100508756"/>
-      <w:bookmarkEnd w:id="42"/>
-      <w:bookmarkEnd w:id="43"/>
-      <w:bookmarkEnd w:id="44"/>
+      <w:bookmarkStart w:id="67" w:name="_ehrfa8ubwp3r" w:colFirst="0" w:colLast="0"/>
+      <w:bookmarkStart w:id="68" w:name="_gc4pj7ek0com" w:colFirst="0" w:colLast="0"/>
+      <w:bookmarkStart w:id="69" w:name="_xgqm7827mjfl" w:colFirst="0" w:colLast="0"/>
+      <w:bookmarkStart w:id="70" w:name="_Toc101457447"/>
+      <w:bookmarkEnd w:id="67"/>
+      <w:bookmarkEnd w:id="68"/>
+      <w:bookmarkEnd w:id="69"/>
       <w:r>
         <w:t>Pielikums</w:t>
       </w:r>
-      <w:bookmarkEnd w:id="45"/>
+      <w:bookmarkEnd w:id="70"/>
     </w:p>
     <w:sectPr>
       <w:footerReference w:type="default" r:id="rId11"/>
@@ -6096,11 +6348,11 @@
   <w:abstractNum w:abstractNumId="0" w15:restartNumberingAfterBreak="0">
     <w:nsid w:val="01107C0B"/>
     <w:multiLevelType w:val="multilevel"/>
-    <w:tmpl w:val="E44027FA"/>
+    <w:tmpl w:val="AFCA8F44"/>
     <w:lvl w:ilvl="0">
       <w:start w:val="1"/>
       <w:numFmt w:val="decimal"/>
-      <w:lvlText w:val="%1)"/>
+      <w:lvlText w:val="%1."/>
       <w:lvlJc w:val="left"/>
       <w:pPr>
         <w:ind w:left="360" w:hanging="360"/>
@@ -9435,6 +9687,50 @@
       <w:b/>
     </w:rPr>
   </w:style>
+  <w:style w:type="paragraph" w:styleId="Galvene">
+    <w:name w:val="header"/>
+    <w:basedOn w:val="Parasts"/>
+    <w:link w:val="GalveneRakstz"/>
+    <w:uiPriority w:val="99"/>
+    <w:unhideWhenUsed/>
+    <w:rsid w:val="00612B1C"/>
+    <w:pPr>
+      <w:tabs>
+        <w:tab w:val="center" w:pos="4153"/>
+        <w:tab w:val="right" w:pos="8306"/>
+      </w:tabs>
+      <w:spacing w:line="240" w:lineRule="auto"/>
+    </w:pPr>
+  </w:style>
+  <w:style w:type="character" w:customStyle="1" w:styleId="GalveneRakstz">
+    <w:name w:val="Galvene Rakstz."/>
+    <w:basedOn w:val="Noklusjumarindkopasfonts"/>
+    <w:link w:val="Galvene"/>
+    <w:uiPriority w:val="99"/>
+    <w:rsid w:val="00612B1C"/>
+  </w:style>
+  <w:style w:type="paragraph" w:styleId="Kjene">
+    <w:name w:val="footer"/>
+    <w:basedOn w:val="Parasts"/>
+    <w:link w:val="KjeneRakstz"/>
+    <w:uiPriority w:val="99"/>
+    <w:unhideWhenUsed/>
+    <w:rsid w:val="00612B1C"/>
+    <w:pPr>
+      <w:tabs>
+        <w:tab w:val="center" w:pos="4153"/>
+        <w:tab w:val="right" w:pos="8306"/>
+      </w:tabs>
+      <w:spacing w:line="240" w:lineRule="auto"/>
+    </w:pPr>
+  </w:style>
+  <w:style w:type="character" w:customStyle="1" w:styleId="KjeneRakstz">
+    <w:name w:val="Kājene Rakstz."/>
+    <w:basedOn w:val="Noklusjumarindkopasfonts"/>
+    <w:link w:val="Kjene"/>
+    <w:uiPriority w:val="99"/>
+    <w:rsid w:val="00612B1C"/>
+  </w:style>
 </w:styles>
 </file>
 

</xml_diff>

<commit_message>
Papildināju dokumentācijas 3. nodaļu
</commit_message>
<xml_diff>
--- a/document_word/Tehniskā dokumentācija_norenbergs.docx
+++ b/document_word/Tehniskā dokumentācija_norenbergs.docx
@@ -7402,6 +7402,154 @@
       <w:bookmarkEnd w:id="46"/>
     </w:p>
     <w:p>
+      <w:r>
+        <w:t xml:space="preserve">Projekts GameRate ir interneta vietne, kuras dati tiks uzglabāti datubāzē. Koda rakstīšanai var izmantot jebkādu koda redaktoru, piemēram, Notepad, Notepad ++, </w:t>
+      </w:r>
+      <w:r>
+        <w:t>Eclipse</w:t>
+      </w:r>
+      <w:r>
+        <w:t xml:space="preserve"> vai manuprāt vien</w:t>
+      </w:r>
+      <w:r>
+        <w:t>u</w:t>
+      </w:r>
+      <w:r>
+        <w:t xml:space="preserve"> no labākajiem brīvajiem koda redaktoriem Visual Studio Code</w:t>
+      </w:r>
+      <w:r>
+        <w:t>, kas atbalsta dažādus paplašinājumus un palīg</w:t>
+      </w:r>
+      <w:r>
+        <w:t xml:space="preserve"> </w:t>
+      </w:r>
+      <w:r>
+        <w:t>rīkus.</w:t>
+      </w:r>
+      <w:r>
+        <w:t xml:space="preserve"> Aplikācijas datus var uzglabāt uz savu lokālo serveri</w:t>
+      </w:r>
+      <w:r>
+        <w:t xml:space="preserve"> kopā ar kādu no datu bāzu programmām</w:t>
+      </w:r>
+      <w:r>
+        <w:t xml:space="preserve"> – MySQL, MariaDB, MongoDB</w:t>
+      </w:r>
+      <w:r>
+        <w:t xml:space="preserve"> vai arī izmantojot mākoņa servisus kā Firebase Firestore vai MongoDB Atlas</w:t>
+      </w:r>
+      <w:r>
+        <w:t>. Datu bāzu izmantošanai tiktu izveidots API</w:t>
+      </w:r>
+      <w:r>
+        <w:t xml:space="preserve"> jeb lietojumprogrammas saskarne, kas izveidotu savienojumu ar datubāzi un iegūtu vajadzīgos datus no tās</w:t>
+      </w:r>
+      <w:r>
+        <w:t>, kurus pēc tam atgrieztu klienta pusei</w:t>
+      </w:r>
+      <w:r>
+        <w:t>.</w:t>
+      </w:r>
+      <w:r>
+        <w:t xml:space="preserve"> API testēšanu veiktu izmantojot klienta pusi vai arī</w:t>
+      </w:r>
+      <w:r>
+        <w:t xml:space="preserve"> labākā gadījumā</w:t>
+      </w:r>
+      <w:r>
+        <w:t xml:space="preserve"> kādu no API testēšanas rīkiem kā Postman</w:t>
+      </w:r>
+      <w:r>
+        <w:t>, kas ir API platforma izstrādātājiem ar ko var izveidot, pārbaudīt un atkārtoti veikt</w:t>
+      </w:r>
+      <w:r>
+        <w:t xml:space="preserve"> pieprasījumus</w:t>
+      </w:r>
+      <w:r>
+        <w:t xml:space="preserve"> vai V</w:t>
+      </w:r>
+      <w:r>
+        <w:t xml:space="preserve">isual </w:t>
+      </w:r>
+      <w:r>
+        <w:t>S</w:t>
+      </w:r>
+      <w:r>
+        <w:t>tudio</w:t>
+      </w:r>
+      <w:r>
+        <w:t xml:space="preserve"> Code palašinājumu </w:t>
+      </w:r>
+      <w:r>
+        <w:t>Thunder Client</w:t>
+      </w:r>
+      <w:r>
+        <w:t>, kas atgādina vienkāršotu</w:t>
+      </w:r>
+      <w:r>
+        <w:t xml:space="preserve"> un samazinātu</w:t>
+      </w:r>
+      <w:r>
+        <w:t xml:space="preserve"> Postman rīku</w:t>
+      </w:r>
+      <w:r>
+        <w:t>.</w:t>
+      </w:r>
+    </w:p>
+    <w:p>
+      <w:r>
+        <w:t>GameRate aplikācijas plāns ir izveidot interneta vietni, tādēļ tā saturēs HTML</w:t>
+      </w:r>
+      <w:r>
+        <w:t xml:space="preserve"> – hiperteksta iezīmēšanas valodu,</w:t>
+      </w:r>
+      <w:r>
+        <w:t xml:space="preserve"> teksta</w:t>
+      </w:r>
+      <w:r>
+        <w:t xml:space="preserve"> un informācijas</w:t>
+      </w:r>
+      <w:r>
+        <w:t xml:space="preserve"> attēlošanai un CSS</w:t>
+      </w:r>
+      <w:r>
+        <w:t xml:space="preserve"> – stila lapas kaskadēšana</w:t>
+      </w:r>
+      <w:r>
+        <w:t xml:space="preserve"> -</w:t>
+      </w:r>
+      <w:r>
+        <w:t xml:space="preserve"> satura noformēšanai</w:t>
+      </w:r>
+      <w:r>
+        <w:t>.</w:t>
+      </w:r>
+      <w:r>
+        <w:t xml:space="preserve"> Interneta vietnes var veidot izmantojot dažādas programmēšanas valodas</w:t>
+      </w:r>
+      <w:r>
+        <w:t>, kuras tiktu pielietotas gan vietnes servera pusē – back end, gan klienta pusē – front end.</w:t>
+      </w:r>
+      <w:r>
+        <w:t xml:space="preserve"> </w:t>
+      </w:r>
+      <w:r>
+        <w:t>Iespējamās programmēšanas valodas dotajam projektam varētu būt</w:t>
+      </w:r>
+      <w:r>
+        <w:t xml:space="preserve"> PHP, Java</w:t>
+      </w:r>
+      <w:r>
+        <w:t>S</w:t>
+      </w:r>
+      <w:r>
+        <w:t>cript</w:t>
+      </w:r>
+      <w:r>
+        <w:t>, Java vai arī C#.</w:t>
+      </w:r>
+    </w:p>
+    <w:p>
       <w:pPr>
         <w:pStyle w:val="Virsraksts2"/>
         <w:numPr>
@@ -7414,6 +7562,140 @@
         <w:t>Izvēlēto risinājuma līdzekļa un valodu apraksts</w:t>
       </w:r>
       <w:bookmarkEnd w:id="47"/>
+    </w:p>
+    <w:p>
+      <w:r>
+        <w:t>Projekta koda rakstīšanai izmantošu Visual Studio Code, kas ir visai populārs</w:t>
+      </w:r>
+      <w:r>
+        <w:t xml:space="preserve"> koda redaktors</w:t>
+      </w:r>
+      <w:r>
+        <w:t xml:space="preserve"> un</w:t>
+      </w:r>
+      <w:r>
+        <w:t xml:space="preserve"> tas</w:t>
+      </w:r>
+      <w:r>
+        <w:t xml:space="preserve"> piedāvā dažādus paplašinājums, kas atvieglo un uzlabo darba veiktspēju</w:t>
+      </w:r>
+      <w:r>
+        <w:t xml:space="preserve"> un nepieciešamo laiku koda rakstīšanai. HTML</w:t>
+      </w:r>
+      <w:r>
+        <w:t xml:space="preserve"> satura</w:t>
+      </w:r>
+      <w:r>
+        <w:t xml:space="preserve"> attēlošanai izmantošu pārlūkprogrammu Google Chrome, kas ļauj izmantot spraudņus, kuri palīdz noteikt mājaslapas statusu un datus par to, kā arī</w:t>
+      </w:r>
+      <w:r>
+        <w:t xml:space="preserve"> tā ir viena no populārākajām pārlūkprogrammām HTML5 – iezīmēšanas valodas versijas iespēju izmantošanai</w:t>
+      </w:r>
+      <w:r>
+        <w:t xml:space="preserve"> un attēlošanai</w:t>
+      </w:r>
+      <w:r>
+        <w:t>.</w:t>
+      </w:r>
+      <w:r>
+        <w:t xml:space="preserve"> Lietojumprogrammas saskarnes testēšanai izmantošu Postman rīku par kuru uzzināju prakses laikā, uzņēmumā ,,Accenture” un tas palīdzēs iztestēt un pārbaudīt pieprasījumus datubāzei</w:t>
+      </w:r>
+      <w:r>
+        <w:t xml:space="preserve"> un tās atgrieztās atbildes.</w:t>
+      </w:r>
+    </w:p>
+    <w:p>
+      <w:r>
+        <w:t>Aplikācijas servera un klienta pusei izmantošu Java</w:t>
+      </w:r>
+      <w:r>
+        <w:t>S</w:t>
+      </w:r>
+      <w:r>
+        <w:t>cript programmēšanas valodu, jo tā ir galvenā valoda MERN kaudzes jeb steka izveidei</w:t>
+      </w:r>
+      <w:r>
+        <w:t>, kura tiks izmantota dotajā projektā.</w:t>
+      </w:r>
+      <w:r>
+        <w:t xml:space="preserve"> </w:t>
+      </w:r>
+      <w:r>
+        <w:t xml:space="preserve">Par </w:t>
+      </w:r>
+      <w:r>
+        <w:t>MERN stek</w:t>
+      </w:r>
+      <w:r>
+        <w:t>u uzzināju savas prakses laikā, kurā sākotnēji izmantoju React, MERN</w:t>
+      </w:r>
+      <w:r>
+        <w:t xml:space="preserve"> ir atvērtā koda JavaScript programmatūras kaudze dinamisku vietņu un tīmekļa lietojumprogrammu </w:t>
+      </w:r>
+      <w:r>
+        <w:lastRenderedPageBreak/>
+        <w:t>veidošanai.</w:t>
+      </w:r>
+      <w:r>
+        <w:t xml:space="preserve"> MERN kaudze sastāv no četrām </w:t>
+      </w:r>
+      <w:r>
+        <w:t>tehnoloģijām -</w:t>
+      </w:r>
+      <w:r>
+        <w:t xml:space="preserve"> MongoDB, Express, React un Node</w:t>
+      </w:r>
+      <w:r>
+        <w:t>.js</w:t>
+      </w:r>
+      <w:r>
+        <w:t xml:space="preserve"> no kurām React ir atbildīgs par klienta pusi un Express par servera pusi.</w:t>
+      </w:r>
+      <w:r>
+        <w:t xml:space="preserve"> MongoDB ir NoSQL datu bāzes programma, kas izmanto bināros JSON – BSON dokumentus ar shēmu. Express jeb precī</w:t>
+      </w:r>
+      <w:r>
+        <w:t>zā</w:t>
+      </w:r>
+      <w:r>
+        <w:t>k Express.js ir modulāra tīmekļa lietojumprogrammu ietvara pakotne, kas paredzēta Node.js</w:t>
+      </w:r>
+      <w:r>
+        <w:t>. React ir Javascript bibliotēka, kas tiek izmantota lietotāja interfeisu veidošanai</w:t>
+      </w:r>
+      <w:r>
+        <w:t xml:space="preserve"> un tas izmanto JSX, kas pēc izskata ir ļoti līdzīgs HTML</w:t>
+      </w:r>
+      <w:r>
+        <w:t>. Node.js ir atvērtā koda Javascript izpildlaika vide, kas nodrošina ātru koda izpildi un ir ļoti mērogojama.</w:t>
+      </w:r>
+      <w:r>
+        <w:t xml:space="preserve"> Datu uzglabāšanai izmantošu MongoDB mākoņu servisu Atlas, kas piedāvā bezmaksas variantu</w:t>
+      </w:r>
+      <w:r>
+        <w:t xml:space="preserve"> datu glabāšanai</w:t>
+      </w:r>
+      <w:r>
+        <w:t xml:space="preserve"> ar ierobežojumiem</w:t>
+      </w:r>
+      <w:r>
+        <w:t xml:space="preserve"> uzglabāto</w:t>
+      </w:r>
+      <w:r>
+        <w:t xml:space="preserve"> datu daudzumā</w:t>
+      </w:r>
+      <w:r>
+        <w:t>, kas šajā projektā atvieglos nepieciešamo resursu daudzumu un būs pietiekoši testpiemēru veikšanai</w:t>
+      </w:r>
+      <w:r>
+        <w:t xml:space="preserve"> un aplikācijas izmantošanai</w:t>
+      </w:r>
+      <w:r>
+        <w:t>.</w:t>
+      </w:r>
+      <w:r>
+        <w:t xml:space="preserve"> MongoDB vaicājumu veidošanai izmantošu mongoose, kas ir uz Node.js balstīta objektu datu modelēšanas bibliotēka, kas ļauj ieviest noteiktu shēmu lietojumprogrammas slānī un satur papildus funkcijas, kas atvieglo darbu ar MongoDB.</w:t>
+      </w:r>
       <w:r>
         <w:br w:type="page"/>
       </w:r>

</xml_diff>